<commit_message>
Edit Review filters and templates
</commit_message>
<xml_diff>
--- a/templates/review.docx
+++ b/templates/review.docx
@@ -8,8 +8,6 @@
         <w:spacing w:before="480" w:after="240"/>
         <w:rPr/>
       </w:pPr>
-      <w:bookmarkStart w:id="0" w:name="heading-1"/>
-      <w:bookmarkEnd w:id="0"/>
       <w:r>
         <w:rPr/>
         <w:t>Title</w:t>
@@ -17,7 +15,7 @@
     </w:p>
     <w:p>
       <w:pPr>
-        <w:pStyle w:val="Date"/>
+        <w:pStyle w:val="Subtitle"/>
         <w:rPr/>
       </w:pPr>
       <w:r>
@@ -27,22 +25,11 @@
     </w:p>
     <w:p>
       <w:pPr>
-        <w:pStyle w:val="Date"/>
-        <w:rPr/>
-      </w:pPr>
-      <w:r>
-        <w:rPr/>
-        <w:t>Subtitle</w:t>
-      </w:r>
-    </w:p>
-    <w:p>
-      <w:pPr>
-        <w:pStyle w:val="Abstract"/>
-        <w:rPr/>
-      </w:pPr>
-      <w:r>
-        <w:rPr/>
-        <w:t>Abstract</w:t>
+        <w:pStyle w:val="Subtitle"/>
+        <w:rPr/>
+      </w:pPr>
+      <w:r>
+        <w:rPr/>
       </w:r>
     </w:p>
     <w:p>
@@ -53,7 +40,6 @@
       </w:pPr>
       <w:r>
         <w:rPr/>
-        <w:br/>
         <w:t>Heading 1</w:t>
         <w:br/>
       </w:r>
@@ -63,106 +49,106 @@
         <w:pStyle w:val="Heading2"/>
         <w:rPr/>
       </w:pPr>
-      <w:bookmarkStart w:id="1" w:name="heading-2"/>
+      <w:bookmarkStart w:id="0" w:name="heading-2"/>
+      <w:bookmarkEnd w:id="0"/>
+      <w:r>
+        <w:rPr/>
+        <w:br/>
+        <w:t>Heading 2</w:t>
+        <w:br/>
+      </w:r>
+    </w:p>
+    <w:p>
+      <w:pPr>
+        <w:pStyle w:val="Heading3"/>
+        <w:rPr/>
+      </w:pPr>
+      <w:bookmarkStart w:id="1" w:name="heading-3"/>
       <w:bookmarkEnd w:id="1"/>
       <w:r>
         <w:rPr/>
         <w:br/>
-        <w:t>Heading 2</w:t>
-        <w:br/>
-      </w:r>
-    </w:p>
-    <w:p>
-      <w:pPr>
-        <w:pStyle w:val="Heading3"/>
-        <w:rPr/>
-      </w:pPr>
-      <w:bookmarkStart w:id="2" w:name="heading-3"/>
+        <w:t>Heading 3</w:t>
+        <w:br/>
+      </w:r>
+    </w:p>
+    <w:p>
+      <w:pPr>
+        <w:pStyle w:val="Heading4"/>
+        <w:rPr/>
+      </w:pPr>
+      <w:bookmarkStart w:id="2" w:name="heading-4"/>
       <w:bookmarkEnd w:id="2"/>
       <w:r>
         <w:rPr/>
         <w:br/>
-        <w:t>Heading 3</w:t>
-        <w:br/>
-      </w:r>
-    </w:p>
-    <w:p>
-      <w:pPr>
-        <w:pStyle w:val="Heading4"/>
-        <w:rPr/>
-      </w:pPr>
-      <w:bookmarkStart w:id="3" w:name="heading-4"/>
+        <w:t>Heading 4</w:t>
+        <w:br/>
+      </w:r>
+    </w:p>
+    <w:p>
+      <w:pPr>
+        <w:pStyle w:val="Heading5"/>
+        <w:rPr/>
+      </w:pPr>
+      <w:bookmarkStart w:id="3" w:name="heading-5"/>
       <w:bookmarkEnd w:id="3"/>
       <w:r>
         <w:rPr/>
         <w:br/>
-        <w:t>Heading 4</w:t>
-        <w:br/>
-      </w:r>
-    </w:p>
-    <w:p>
-      <w:pPr>
-        <w:pStyle w:val="Heading5"/>
-        <w:rPr/>
-      </w:pPr>
-      <w:bookmarkStart w:id="4" w:name="heading-5"/>
+        <w:t>Heading 5</w:t>
+        <w:br/>
+      </w:r>
+    </w:p>
+    <w:p>
+      <w:pPr>
+        <w:pStyle w:val="Heading6"/>
+        <w:rPr/>
+      </w:pPr>
+      <w:bookmarkStart w:id="4" w:name="heading-6"/>
       <w:bookmarkEnd w:id="4"/>
       <w:r>
         <w:rPr/>
         <w:br/>
-        <w:t>Heading 5</w:t>
-        <w:br/>
-      </w:r>
-    </w:p>
-    <w:p>
-      <w:pPr>
-        <w:pStyle w:val="Heading6"/>
-        <w:rPr/>
-      </w:pPr>
-      <w:bookmarkStart w:id="5" w:name="heading-6"/>
+        <w:t>Heading 6</w:t>
+        <w:br/>
+      </w:r>
+    </w:p>
+    <w:p>
+      <w:pPr>
+        <w:pStyle w:val="Heading7"/>
+        <w:rPr/>
+      </w:pPr>
+      <w:bookmarkStart w:id="5" w:name="heading-7"/>
       <w:bookmarkEnd w:id="5"/>
       <w:r>
         <w:rPr/>
         <w:br/>
-        <w:t>Heading 6</w:t>
-        <w:br/>
-      </w:r>
-    </w:p>
-    <w:p>
-      <w:pPr>
-        <w:pStyle w:val="Heading7"/>
-        <w:rPr/>
-      </w:pPr>
-      <w:bookmarkStart w:id="6" w:name="heading-7"/>
+        <w:t>Heading 7</w:t>
+        <w:br/>
+      </w:r>
+    </w:p>
+    <w:p>
+      <w:pPr>
+        <w:pStyle w:val="Heading8"/>
+        <w:rPr/>
+      </w:pPr>
+      <w:bookmarkStart w:id="6" w:name="heading-8"/>
       <w:bookmarkEnd w:id="6"/>
       <w:r>
         <w:rPr/>
         <w:br/>
-        <w:t>Heading 7</w:t>
-        <w:br/>
-      </w:r>
-    </w:p>
-    <w:p>
-      <w:pPr>
-        <w:pStyle w:val="Heading8"/>
-        <w:rPr/>
-      </w:pPr>
-      <w:bookmarkStart w:id="7" w:name="heading-8"/>
+        <w:t>Heading 8</w:t>
+        <w:br/>
+      </w:r>
+    </w:p>
+    <w:p>
+      <w:pPr>
+        <w:pStyle w:val="Heading9"/>
+        <w:rPr/>
+      </w:pPr>
+      <w:bookmarkStart w:id="7" w:name="heading-9"/>
       <w:bookmarkEnd w:id="7"/>
-      <w:r>
-        <w:rPr/>
-        <w:br/>
-        <w:t>Heading 8</w:t>
-        <w:br/>
-      </w:r>
-    </w:p>
-    <w:p>
-      <w:pPr>
-        <w:pStyle w:val="Heading9"/>
-        <w:rPr/>
-      </w:pPr>
-      <w:bookmarkStart w:id="8" w:name="heading-9"/>
-      <w:bookmarkEnd w:id="8"/>
       <w:r>
         <w:rPr/>
         <w:br/>
@@ -1027,13 +1013,6 @@
       <w:bCs w:val="false"/>
       <w:color w:val="365F91" w:themeColor="accent1" w:themeShade="bf"/>
     </w:rPr>
-  </w:style>
-  <w:style w:type="paragraph" w:styleId="HorizontalLine">
-    <w:name w:val="Horizontal Line"/>
-    <w:basedOn w:val="Normal"/>
-    <w:qFormat/>
-    <w:pPr/>
-    <w:rPr/>
   </w:style>
   <w:style w:type="table" w:default="1" w:styleId="Table">
     <w:name w:val="Table"/>

</xml_diff>